<commit_message>
💄corrijo plantilla puj y colegio(reportes)
</commit_message>
<xml_diff>
--- a/recursos/Plantilla - Reporte Final.docx
+++ b/recursos/Plantilla - Reporte Final.docx
@@ -39,7 +39,7 @@
                           <a:avLst/>
                         </a:prstGeom>
                         <a:blipFill>
-                          <a:blip r:embed="rId7" cstate="print"/>
+                          <a:blip r:embed="rId10" cstate="print"/>
                           <a:stretch>
                             <a:fillRect/>
                           </a:stretch>
@@ -58,10 +58,10 @@
               </wp:anchor>
             </w:drawing>
           </mc:Choice>
-          <mc:Fallback xmlns:a="http://schemas.openxmlformats.org/drawingml/2006/main" xmlns:mv="urn:schemas-microsoft-com:mac:vml" xmlns:mo="http://schemas.microsoft.com/office/mac/office/2008/main">
+          <mc:Fallback xmlns:mo="http://schemas.microsoft.com/office/mac/office/2008/main" xmlns:mv="urn:schemas-microsoft-com:mac:vml" xmlns:a="http://schemas.openxmlformats.org/drawingml/2006/main">
             <w:pict>
               <v:rect id="object 12" style="position:absolute;margin-left:-8.55pt;margin-top:-43.5pt;width:134.2pt;height:77.2pt;z-index:251659264;visibility:visible;mso-wrap-style:square;mso-width-percent:0;mso-height-percent:0;mso-wrap-distance-left:9pt;mso-wrap-distance-top:0;mso-wrap-distance-right:9pt;mso-wrap-distance-bottom:0;mso-position-horizontal:absolute;mso-position-horizontal-relative:text;mso-position-vertical:absolute;mso-position-vertical-relative:text;mso-width-percent:0;mso-height-percent:0;mso-width-relative:margin;mso-height-relative:margin;v-text-anchor:top" o:spid="_x0000_s1026" stroked="f" w14:anchorId="4C3CB86A" o:gfxdata="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">
-                <v:fill type="frame" o:title="" rotate="t" r:id="rId8"/>
+                <v:fill type="frame" o:title="" rotate="t" r:id="rId11"/>
                 <v:textbox inset="0,0,0,0"/>
               </v:rect>
             </w:pict>
@@ -101,7 +101,7 @@
                           <a:avLst/>
                         </a:prstGeom>
                         <a:blipFill>
-                          <a:blip r:embed="rId9" cstate="print"/>
+                          <a:blip r:embed="rId12" cstate="print"/>
                           <a:stretch>
                             <a:fillRect/>
                           </a:stretch>
@@ -120,24 +120,24 @@
               </wp:anchor>
             </w:drawing>
           </mc:Choice>
-          <mc:Fallback xmlns:a="http://schemas.openxmlformats.org/drawingml/2006/main" xmlns:mv="urn:schemas-microsoft-com:mac:vml" xmlns:mo="http://schemas.microsoft.com/office/mac/office/2008/main">
+          <mc:Fallback xmlns:mo="http://schemas.microsoft.com/office/mac/office/2008/main" xmlns:mv="urn:schemas-microsoft-com:mac:vml" xmlns:a="http://schemas.openxmlformats.org/drawingml/2006/main">
             <w:pict>
               <v:rect id="object 13" style="position:absolute;margin-left:-5.7pt;margin-top:11.55pt;width:145.2pt;height:46.5pt;z-index:251660288;visibility:visible;mso-wrap-style:square;mso-width-percent:0;mso-height-percent:0;mso-wrap-distance-left:9pt;mso-wrap-distance-top:0;mso-wrap-distance-right:9pt;mso-wrap-distance-bottom:0;mso-position-horizontal:absolute;mso-position-horizontal-relative:text;mso-position-vertical:absolute;mso-position-vertical-relative:text;mso-width-percent:0;mso-height-percent:0;mso-width-relative:margin;mso-height-relative:margin;v-text-anchor:top" o:spid="_x0000_s1026" stroked="f" w14:anchorId="5422E26A" o:gfxdata="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">
-                <v:fill type="frame" o:title="" rotate="t" r:id="rId10"/>
+                <v:fill type="frame" o:title="" rotate="t" r:id="rId13"/>
                 <v:textbox inset="0,0,0,0"/>
               </v:rect>
             </w:pict>
           </mc:Fallback>
         </mc:AlternateContent>
       </w:r>
-      <w:r>
-        <w:t>&lt;</w:t>
-      </w:r>
     </w:p>
     <w:p>
       <w:pPr>
         <w:pStyle w:val="NormalWeb"/>
         <w:spacing w:before="0" w:beforeAutospacing="0" w:after="0" w:afterAutospacing="0"/>
+        <w:rPr>
+          <w:u w:val="single"/>
+        </w:rPr>
       </w:pPr>
       <w:r>
         <w:rPr>
@@ -430,7 +430,25 @@
           <w:bCs/>
           <w:color w:val="000000"/>
         </w:rPr>
-        <w:t>e sus horas de servicio social en el Proyecto TuTutor.</w:t>
+        <w:t xml:space="preserve">e sus horas de servicio social en el Proyecto </w:t>
+      </w:r>
+      <w:proofErr w:type="spellStart"/>
+      <w:r>
+        <w:rPr>
+          <w:rFonts w:ascii="Arial" w:eastAsia="Times New Roman" w:hAnsi="Arial" w:cs="Arial"/>
+          <w:bCs/>
+          <w:color w:val="000000"/>
+        </w:rPr>
+        <w:t>TuTutor</w:t>
+      </w:r>
+      <w:proofErr w:type="spellEnd"/>
+      <w:r>
+        <w:rPr>
+          <w:rFonts w:ascii="Arial" w:eastAsia="Times New Roman" w:hAnsi="Arial" w:cs="Arial"/>
+          <w:bCs/>
+          <w:color w:val="000000"/>
+        </w:rPr>
+        <w:t>.</w:t>
       </w:r>
     </w:p>
     <w:p>
@@ -514,7 +532,8 @@
         </w:rPr>
         <w:t xml:space="preserve">Para más información, pueden contactarnos al correo electrónico iniciativa_lee@javeriana.edu.co o consultar nuestra página web </w:t>
       </w:r>
-      <w:hyperlink r:id="rId11" w:anchor=":~:text=El%20Laboratorio%20de%20Econom%C3%ADa%20de,cuantitativa%20sobre%20el%20sistema%20educativo." w:history="1">
+      <w:hyperlink r:id="rId14" w:anchor=":~:text=El%20Laboratorio%20de%20Econom%C3%ADa%20de,cuantitativa%20sobre%20el%20sistema%20educativo." w:history="1">
+        <w:proofErr w:type="gramStart"/>
         <w:r>
           <w:rPr>
             <w:rStyle w:val="Hipervnculo"/>
@@ -523,6 +542,7 @@
           </w:rPr>
           <w:t>economiadelaeducacion.org .</w:t>
         </w:r>
+        <w:proofErr w:type="gramEnd"/>
       </w:hyperlink>
     </w:p>
     <w:p>
@@ -574,11 +594,20 @@
           <w:rFonts w:ascii="Arial" w:hAnsi="Arial" w:cs="Arial"/>
           <w:color w:val="000000"/>
         </w:rPr>
-        <w:t>Equipo TuTutor</w:t>
-      </w:r>
+        <w:t xml:space="preserve">Equipo </w:t>
+      </w:r>
+      <w:proofErr w:type="spellStart"/>
+      <w:r>
+        <w:rPr>
+          <w:rFonts w:ascii="Arial" w:hAnsi="Arial" w:cs="Arial"/>
+          <w:color w:val="000000"/>
+        </w:rPr>
+        <w:t>TuTutor</w:t>
+      </w:r>
+      <w:proofErr w:type="spellEnd"/>
     </w:p>
     <w:sectPr>
-      <w:headerReference w:type="default" r:id="rId12"/>
+      <w:headerReference w:type="default" r:id="rId15"/>
       <w:pgSz w:w="12240" w:h="15840"/>
       <w:pgMar w:top="1417" w:right="1701" w:bottom="1417" w:left="1701" w:header="708" w:footer="708" w:gutter="0"/>
       <w:cols w:space="708"/>
@@ -1071,7 +1100,7 @@
             </wp:anchor>
           </w:drawing>
         </mc:Choice>
-        <mc:Fallback xmlns:a="http://schemas.openxmlformats.org/drawingml/2006/main" xmlns:mv="urn:schemas-microsoft-com:mac:vml" xmlns:mo="http://schemas.microsoft.com/office/mac/office/2008/main">
+        <mc:Fallback xmlns:mo="http://schemas.microsoft.com/office/mac/office/2008/main" xmlns:mv="urn:schemas-microsoft-com:mac:vml" xmlns:a="http://schemas.openxmlformats.org/drawingml/2006/main">
           <w:pict>
             <v:shape id="object 4" style="position:absolute;margin-left:468.5pt;margin-top:-35.25pt;width:63.15pt;height:62.3pt;z-index:251665408;visibility:visible;mso-wrap-style:square;mso-wrap-distance-left:9pt;mso-wrap-distance-top:0;mso-wrap-distance-right:9pt;mso-wrap-distance-bottom:0;mso-position-horizontal:absolute;mso-position-horizontal-relative:text;mso-position-vertical:absolute;mso-position-vertical-relative:text;v-text-anchor:top" coordsize="2858769,2880360" o:spid="_x0000_s1026" fillcolor="#fec814" stroked="f" path="m2858604,0l1374216,,1367866,5109,1333258,33621,1299006,62544,1265110,91871,1231582,121598,1198410,151724,1165605,182243,1133170,213152,1101115,244447,1069441,276124,1038148,308182,1007236,340611,976718,373414,946594,406585,916863,440119,887539,474013,858621,508262,830097,542866,802005,577819,774319,613116,747052,648756,720204,684731,693788,721042,667804,757684,642264,794651,617143,831942,592480,869553,568261,907478,544487,945715,521157,984261,498297,1023109,475894,1062259,453961,1101707,432485,1141446,411492,1181475,390969,1221790,370928,1262388,351358,1303263,332295,1344411,313702,1385832,295617,1427520,278028,1469471,260934,1511680,244348,1554147,228282,1596864,212712,1639831,197675,1683043,183146,1726495,169151,1770185,155676,1814108,142735,1858261,130327,1902640,118452,1947241,107124,1992061,96354,2037096,86118,2082342,76441,2127796,67322,2173452,58775,2219311,50787,2265363,43357,2311609,36512,2358044,30238,2404664,24536,2451465,19430,2498444,14909,2545598,10930,2593524,7625,2640535,4893,2688064,2770,2735874,1237,2783842,315,2831960,,2880226,1649933,2880226,1650500,2831712,1652177,2783474,1654965,2735524,1658817,2687873,1663779,2640411,1669770,2593524,1676831,2546847,1684934,2500522,1694078,2454556,1704225,2408967,1715363,2363763,1727517,2318959,1740636,2274566,1754720,2230596,1769757,2187060,1785734,2143975,1802650,2101349,1820481,2059198,1839213,2017530,1858835,1976361,1879346,1935700,1900720,1895563,1922945,1855960,1946021,1816905,1969922,1778407,1994649,1740482,2020176,1703142,2046490,1666397,2073592,1630259,2101469,1594745,2130094,1559863,2159457,1525625,2189568,1492048,2220391,1459138,2251925,1426913,2284145,1395383,2317051,1364560,2350630,1334456,2384869,1305083,2419756,1276456,2455265,1248586,2491397,1221483,2528150,1195162,2565488,1169635,2603411,1144916,2641904,1121013,2680969,1097940,2720568,1075711,2760700,1054338,2801365,1033833,2842539,1014206,2858604,1006983,2858604,0xe" o:gfxdata="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" w14:anchorId="1AD1A0B1">
               <v:path arrowok="t"/>
@@ -1148,7 +1177,7 @@
             </wp:anchor>
           </w:drawing>
         </mc:Choice>
-        <mc:Fallback xmlns:a="http://schemas.openxmlformats.org/drawingml/2006/main" xmlns:mv="urn:schemas-microsoft-com:mac:vml" xmlns:mo="http://schemas.microsoft.com/office/mac/office/2008/main">
+        <mc:Fallback xmlns:mo="http://schemas.microsoft.com/office/mac/office/2008/main" xmlns:mv="urn:schemas-microsoft-com:mac:vml" xmlns:a="http://schemas.openxmlformats.org/drawingml/2006/main">
           <w:pict>
             <v:shape id="object 5" style="position:absolute;margin-left:-35.95pt;margin-top:-35.15pt;width:9.5pt;height:46.35pt;flip:x;z-index:251661312;visibility:visible;mso-wrap-style:square;mso-wrap-distance-left:9pt;mso-wrap-distance-top:0;mso-wrap-distance-right:9pt;mso-wrap-distance-bottom:0;mso-position-horizontal:absolute;mso-position-horizontal-relative:text;mso-position-vertical:absolute;mso-position-vertical-relative:text;v-text-anchor:top" coordsize="298450,2373630" o:spid="_x0000_s1026" fillcolor="#fec814" stroked="f" path="m298448,0l298448,2373284,,2373284,,,298448,0xe" o:gfxdata="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" w14:anchorId="16FA2C38">
               <v:path arrowok="t"/>
@@ -1225,7 +1254,7 @@
             </wp:anchor>
           </w:drawing>
         </mc:Choice>
-        <mc:Fallback xmlns:a="http://schemas.openxmlformats.org/drawingml/2006/main" xmlns:mv="urn:schemas-microsoft-com:mac:vml" xmlns:mo="http://schemas.microsoft.com/office/mac/office/2008/main">
+        <mc:Fallback xmlns:mo="http://schemas.microsoft.com/office/mac/office/2008/main" xmlns:mv="urn:schemas-microsoft-com:mac:vml" xmlns:a="http://schemas.openxmlformats.org/drawingml/2006/main">
           <w:pict>
             <v:shape id="object 6" style="position:absolute;margin-left:-53.7pt;margin-top:-34.15pt;width:9.5pt;height:45.35pt;flip:x;z-index:251662336;visibility:visible;mso-wrap-style:square;mso-wrap-distance-left:9pt;mso-wrap-distance-top:0;mso-wrap-distance-right:9pt;mso-wrap-distance-bottom:0;mso-position-horizontal:absolute;mso-position-horizontal-relative:text;mso-position-vertical:absolute;mso-position-vertical-relative:text;v-text-anchor:top" coordsize="298450,2373630" o:spid="_x0000_s1026" fillcolor="#fec814" stroked="f" path="m298448,0l298448,2373284,,2373284,,,298448,0xe" o:gfxdata="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" w14:anchorId="3D4BF40E">
               <v:path arrowok="t"/>
@@ -1302,7 +1331,7 @@
             </wp:anchor>
           </w:drawing>
         </mc:Choice>
-        <mc:Fallback xmlns:a="http://schemas.openxmlformats.org/drawingml/2006/main" xmlns:mv="urn:schemas-microsoft-com:mac:vml" xmlns:mo="http://schemas.microsoft.com/office/mac/office/2008/main">
+        <mc:Fallback xmlns:mo="http://schemas.microsoft.com/office/mac/office/2008/main" xmlns:mv="urn:schemas-microsoft-com:mac:vml" xmlns:a="http://schemas.openxmlformats.org/drawingml/2006/main">
           <w:pict>
             <v:shape id="object 7" style="position:absolute;margin-left:-71.4pt;margin-top:-35.15pt;width:9.5pt;height:46.35pt;flip:x;z-index:251663360;visibility:visible;mso-wrap-style:square;mso-wrap-distance-left:9pt;mso-wrap-distance-top:0;mso-wrap-distance-right:9pt;mso-wrap-distance-bottom:0;mso-position-horizontal:absolute;mso-position-horizontal-relative:text;mso-position-vertical:absolute;mso-position-vertical-relative:text;v-text-anchor:top" coordsize="298450,2373630" o:spid="_x0000_s1026" fillcolor="#fec814" stroked="f" path="m298448,0l298448,2373284,,2373284,,,298448,0xe" o:gfxdata="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" w14:anchorId="0E36F765">
               <v:path arrowok="t"/>
@@ -1679,7 +1708,7 @@
             </wp:anchor>
           </w:drawing>
         </mc:Choice>
-        <mc:Fallback xmlns:a="http://schemas.openxmlformats.org/drawingml/2006/main" xmlns:mv="urn:schemas-microsoft-com:mac:vml" xmlns:mo="http://schemas.microsoft.com/office/mac/office/2008/main">
+        <mc:Fallback xmlns:mo="http://schemas.microsoft.com/office/mac/office/2008/main" xmlns:mv="urn:schemas-microsoft-com:mac:vml" xmlns:a="http://schemas.openxmlformats.org/drawingml/2006/main">
           <w:pict>
             <v:shape id="object 3" style="position:absolute;margin-left:-89.5pt;margin-top:-35.25pt;width:94.45pt;height:70.35pt;z-index:251659264;visibility:visible;mso-wrap-style:square;mso-wrap-distance-left:9pt;mso-wrap-distance-top:0;mso-wrap-distance-right:9pt;mso-wrap-distance-bottom:0;mso-position-horizontal:absolute;mso-position-horizontal-relative:text;mso-position-vertical:absolute;mso-position-vertical-relative:text;v-text-anchor:top" coordsize="3847465,2929254" o:spid="_x0000_s1026" fillcolor="#00a7ad" stroked="f" path="m1618719,0l1572806,256,1526805,1416,1480731,3481,1434593,6460,1388404,10359,1342175,15182,1295918,20935,1249645,27623,1203366,35255,1157094,43832,1110840,53364,1064616,63854,1018433,75308,972303,87734,926238,101133,880249,115515,834394,130869,788761,147170,743712,164285,699207,182222,655250,200966,611849,220506,569008,240832,526733,261931,485030,283791,443905,306401,403362,329750,363409,353824,324050,378613,285292,404106,247139,430289,209598,457154,172674,484685,136373,512874,100701,541707,65663,571172,31264,601259,,629696,,2929232,3847409,1598071,3831126,1552483,3814015,1507432,3796087,1462924,3777354,1418964,3757828,1375557,3737521,1332710,3716442,1290427,3694606,1248717,3672022,1207582,3648703,1167030,3624660,1127066,3599903,1087695,3574449,1048924,3548303,1010758,3521481,973202,3493993,936263,3465850,899947,3437065,864257,3407648,829203,3377611,794787,3346968,761017,3315728,727896,3283903,695431,3251504,663630,3218545,632496,3185036,602035,3150988,572255,3116414,543159,3081324,514755,3045731,487046,3009646,460038,2973080,433739,2936045,408153,2898554,383285,2860616,359144,2822246,335733,2783452,313058,2744247,291127,2704644,269939,2664653,249509,2624286,229836,2583553,210927,2542468,192791,2501044,175430,2459287,158851,2417215,143059,2374833,128061,2332159,113861,2289201,100467,2245972,87882,2202482,76116,2158742,65168,2114767,55050,2070566,45766,2026152,37320,1981536,29718,1936729,22967,1891743,17072,1846590,12038,1801280,7874,1755828,4580,1710241,2166,1664535,637,1618719,0xe" o:gfxdata="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" w14:anchorId="2F3E9F0A">
               <v:path arrowok="t"/>
@@ -2926,6 +2955,21 @@
 </file>
 
 <file path=customXml/item1.xml><?xml version="1.0" encoding="utf-8"?>
+<p:properties xmlns:p="http://schemas.microsoft.com/office/2006/metadata/properties" xmlns:xsi="http://www.w3.org/2001/XMLSchema-instance" xmlns:pc="http://schemas.microsoft.com/office/infopath/2007/PartnerControls">
+  <documentManagement/>
+</p:properties>
+</file>
+
+<file path=customXml/item2.xml><?xml version="1.0" encoding="utf-8"?>
+<?mso-contentType ?>
+<FormTemplates xmlns="http://schemas.microsoft.com/sharepoint/v3/contenttype/forms">
+  <Display>DocumentLibraryForm</Display>
+  <Edit>DocumentLibraryForm</Edit>
+  <New>DocumentLibraryForm</New>
+</FormTemplates>
+</file>
+
+<file path=customXml/item3.xml><?xml version="1.0" encoding="utf-8"?>
 <ct:contentTypeSchema xmlns:ct="http://schemas.microsoft.com/office/2006/metadata/contentType" xmlns:ma="http://schemas.microsoft.com/office/2006/metadata/properties/metaAttributes" ct:_="" ma:_="" ma:contentTypeName="Documento" ma:contentTypeID="0x01010035F6F8EC34A5A547BF0E3487B6CBE3FF" ma:contentTypeVersion="8" ma:contentTypeDescription="Crear nuevo documento." ma:contentTypeScope="" ma:versionID="64e15d0d8036e4b9858e62e8380ae7ea">
   <xsd:schema xmlns:xsd="http://www.w3.org/2001/XMLSchema" xmlns:xs="http://www.w3.org/2001/XMLSchema" xmlns:p="http://schemas.microsoft.com/office/2006/metadata/properties" xmlns:ns2="8b38f07c-839f-4822-bbb6-cf0fd3087c68" targetNamespace="http://schemas.microsoft.com/office/2006/metadata/properties" ma:root="true" ma:fieldsID="dc9b2d8400c3672b5988e81381b09d8a" ns2:_="">
     <xsd:import namespace="8b38f07c-839f-4822-bbb6-cf0fd3087c68"/>
@@ -3093,29 +3137,37 @@
 </ct:contentTypeSchema>
 </file>
 
-<file path=customXml/item2.xml><?xml version="1.0" encoding="utf-8"?>
-<?mso-contentType ?>
-<FormTemplates xmlns="http://schemas.microsoft.com/sharepoint/v3/contenttype/forms">
-  <Display>DocumentLibraryForm</Display>
-  <Edit>DocumentLibraryForm</Edit>
-  <New>DocumentLibraryForm</New>
-</FormTemplates>
-</file>
-
-<file path=customXml/item3.xml><?xml version="1.0" encoding="utf-8"?>
-<p:properties xmlns:p="http://schemas.microsoft.com/office/2006/metadata/properties" xmlns:xsi="http://www.w3.org/2001/XMLSchema-instance" xmlns:pc="http://schemas.microsoft.com/office/infopath/2007/PartnerControls">
-  <documentManagement/>
-</p:properties>
-</file>
-
 <file path=customXml/itemProps1.xml><?xml version="1.0" encoding="utf-8"?>
-<ds:datastoreItem xmlns:ds="http://schemas.openxmlformats.org/officeDocument/2006/customXml" ds:itemID="{71FFFB97-4C3F-43E2-ADF3-617938FD4478}"/>
+<ds:datastoreItem xmlns:ds="http://schemas.openxmlformats.org/officeDocument/2006/customXml" ds:itemID="{1546A266-3AC4-4101-97F9-FC4198164CF4}">
+  <ds:schemaRefs>
+    <ds:schemaRef ds:uri="http://schemas.microsoft.com/office/2006/metadata/properties"/>
+    <ds:schemaRef ds:uri="http://schemas.microsoft.com/office/infopath/2007/PartnerControls"/>
+  </ds:schemaRefs>
+</ds:datastoreItem>
 </file>
 
 <file path=customXml/itemProps2.xml><?xml version="1.0" encoding="utf-8"?>
-<ds:datastoreItem xmlns:ds="http://schemas.openxmlformats.org/officeDocument/2006/customXml" ds:itemID="{C1899B8B-F9B5-40CA-9805-2AFCFB401E4E}"/>
+<ds:datastoreItem xmlns:ds="http://schemas.openxmlformats.org/officeDocument/2006/customXml" ds:itemID="{C1899B8B-F9B5-40CA-9805-2AFCFB401E4E}">
+  <ds:schemaRefs>
+    <ds:schemaRef ds:uri="http://schemas.microsoft.com/sharepoint/v3/contenttype/forms"/>
+  </ds:schemaRefs>
+</ds:datastoreItem>
 </file>
 
 <file path=customXml/itemProps3.xml><?xml version="1.0" encoding="utf-8"?>
-<ds:datastoreItem xmlns:ds="http://schemas.openxmlformats.org/officeDocument/2006/customXml" ds:itemID="{1546A266-3AC4-4101-97F9-FC4198164CF4}"/>
+<ds:datastoreItem xmlns:ds="http://schemas.openxmlformats.org/officeDocument/2006/customXml" ds:itemID="{71FFFB97-4C3F-43E2-ADF3-617938FD4478}">
+  <ds:schemaRefs>
+    <ds:schemaRef ds:uri="http://schemas.microsoft.com/office/2006/metadata/contentType"/>
+    <ds:schemaRef ds:uri="http://schemas.microsoft.com/office/2006/metadata/properties/metaAttributes"/>
+    <ds:schemaRef ds:uri="http://www.w3.org/2001/XMLSchema"/>
+    <ds:schemaRef ds:uri="http://schemas.microsoft.com/office/2006/metadata/properties"/>
+    <ds:schemaRef ds:uri="8b38f07c-839f-4822-bbb6-cf0fd3087c68"/>
+    <ds:schemaRef ds:uri="http://schemas.microsoft.com/office/2006/documentManagement/types"/>
+    <ds:schemaRef ds:uri="http://schemas.microsoft.com/office/infopath/2007/PartnerControls"/>
+    <ds:schemaRef ds:uri="http://schemas.openxmlformats.org/package/2006/metadata/core-properties"/>
+    <ds:schemaRef ds:uri="http://purl.org/dc/elements/1.1/"/>
+    <ds:schemaRef ds:uri="http://purl.org/dc/terms/"/>
+    <ds:schemaRef ds:uri="http://schemas.microsoft.com/internal/obd"/>
+  </ds:schemaRefs>
+</ds:datastoreItem>
 </file>
</xml_diff>